<commit_message>
Refactor: tugas 2 "hidungDeret"
</commit_message>
<xml_diff>
--- a/Matkul_Tahun_1/Daspro/smt 1/Laprak/week 14/LaporanP14_1E_Ghoffar Abdul Ja'far.docx
+++ b/Matkul_Tahun_1/Daspro/smt 1/Laprak/week 14/LaporanP14_1E_Ghoffar Abdul Ja'far.docx
@@ -19466,8 +19466,6 @@
         </w:rPr>
         <w:t>ks</w:t>
       </w:r>
-      <w:bookmarkStart w:id="0" w:name="_GoBack"/>
-      <w:bookmarkEnd w:id="0"/>
       <w:r>
         <w:rPr>
           <w:rFonts w:ascii="Times New Roman" w:hAnsi="Times New Roman" w:cs="Times New Roman"/>
@@ -24387,7 +24385,17 @@
                                 <w:szCs w:val="20"/>
                                 <w:lang w:eastAsia="en-IN"/>
                               </w:rPr>
-                              <w:t>hitungPangkat</w:t>
+                              <w:t>hitung</w:t>
+                            </w:r>
+                            <w:r>
+                              <w:rPr>
+                                <w:rFonts w:ascii="Courier New" w:eastAsia="Times New Roman" w:hAnsi="Courier New" w:cs="Courier New"/>
+                                <w:color w:val="61AFEF"/>
+                                <w:sz w:val="20"/>
+                                <w:szCs w:val="20"/>
+                                <w:lang w:eastAsia="en-IN"/>
+                              </w:rPr>
+                              <w:t>Deret</w:t>
                             </w:r>
                             <w:proofErr w:type="spellEnd"/>
                             <w:r>
@@ -25011,7 +25019,17 @@
                                 <w:szCs w:val="20"/>
                                 <w:lang w:eastAsia="en-IN"/>
                               </w:rPr>
-                              <w:t>hitungPangkat</w:t>
+                              <w:t>hitung</w:t>
+                            </w:r>
+                            <w:r>
+                              <w:rPr>
+                                <w:rFonts w:ascii="Courier New" w:eastAsia="Times New Roman" w:hAnsi="Courier New" w:cs="Courier New"/>
+                                <w:color w:val="61AFEF"/>
+                                <w:sz w:val="20"/>
+                                <w:szCs w:val="20"/>
+                                <w:lang w:eastAsia="en-IN"/>
+                              </w:rPr>
+                              <w:t>Deret</w:t>
                             </w:r>
                             <w:proofErr w:type="spellEnd"/>
                             <w:r>
@@ -25439,7 +25457,17 @@
                                 <w:szCs w:val="20"/>
                                 <w:lang w:eastAsia="en-IN"/>
                               </w:rPr>
-                              <w:t>hitungPangkat</w:t>
+                              <w:t>hitung</w:t>
+                            </w:r>
+                            <w:r>
+                              <w:rPr>
+                                <w:rFonts w:ascii="Courier New" w:eastAsia="Times New Roman" w:hAnsi="Courier New" w:cs="Courier New"/>
+                                <w:color w:val="61AFEF"/>
+                                <w:sz w:val="20"/>
+                                <w:szCs w:val="20"/>
+                                <w:lang w:eastAsia="en-IN"/>
+                              </w:rPr>
+                              <w:t>Deret</w:t>
                             </w:r>
                             <w:proofErr w:type="spellEnd"/>
                             <w:r>
@@ -25551,6 +25579,8 @@
                                 <w:lang w:eastAsia="en-IN"/>
                               </w:rPr>
                             </w:pPr>
+                            <w:bookmarkStart w:id="0" w:name="_GoBack"/>
+                            <w:bookmarkEnd w:id="0"/>
                           </w:p>
                         </w:txbxContent>
                       </wps:txbx>
@@ -25728,7 +25758,17 @@
                           <w:szCs w:val="20"/>
                           <w:lang w:eastAsia="en-IN"/>
                         </w:rPr>
-                        <w:t>hitungPangkat</w:t>
+                        <w:t>hitung</w:t>
+                      </w:r>
+                      <w:r>
+                        <w:rPr>
+                          <w:rFonts w:ascii="Courier New" w:eastAsia="Times New Roman" w:hAnsi="Courier New" w:cs="Courier New"/>
+                          <w:color w:val="61AFEF"/>
+                          <w:sz w:val="20"/>
+                          <w:szCs w:val="20"/>
+                          <w:lang w:eastAsia="en-IN"/>
+                        </w:rPr>
+                        <w:t>Deret</w:t>
                       </w:r>
                       <w:proofErr w:type="spellEnd"/>
                       <w:r>
@@ -26352,7 +26392,17 @@
                           <w:szCs w:val="20"/>
                           <w:lang w:eastAsia="en-IN"/>
                         </w:rPr>
-                        <w:t>hitungPangkat</w:t>
+                        <w:t>hitung</w:t>
+                      </w:r>
+                      <w:r>
+                        <w:rPr>
+                          <w:rFonts w:ascii="Courier New" w:eastAsia="Times New Roman" w:hAnsi="Courier New" w:cs="Courier New"/>
+                          <w:color w:val="61AFEF"/>
+                          <w:sz w:val="20"/>
+                          <w:szCs w:val="20"/>
+                          <w:lang w:eastAsia="en-IN"/>
+                        </w:rPr>
+                        <w:t>Deret</w:t>
                       </w:r>
                       <w:proofErr w:type="spellEnd"/>
                       <w:r>
@@ -26780,7 +26830,17 @@
                           <w:szCs w:val="20"/>
                           <w:lang w:eastAsia="en-IN"/>
                         </w:rPr>
-                        <w:t>hitungPangkat</w:t>
+                        <w:t>hitung</w:t>
+                      </w:r>
+                      <w:r>
+                        <w:rPr>
+                          <w:rFonts w:ascii="Courier New" w:eastAsia="Times New Roman" w:hAnsi="Courier New" w:cs="Courier New"/>
+                          <w:color w:val="61AFEF"/>
+                          <w:sz w:val="20"/>
+                          <w:szCs w:val="20"/>
+                          <w:lang w:eastAsia="en-IN"/>
+                        </w:rPr>
+                        <w:t>Deret</w:t>
                       </w:r>
                       <w:proofErr w:type="spellEnd"/>
                       <w:r>
@@ -26892,6 +26952,8 @@
                           <w:lang w:eastAsia="en-IN"/>
                         </w:rPr>
                       </w:pPr>
+                      <w:bookmarkStart w:id="1" w:name="_GoBack"/>
+                      <w:bookmarkEnd w:id="1"/>
                     </w:p>
                   </w:txbxContent>
                 </v:textbox>
@@ -26959,6 +27021,7 @@
           <w:rFonts w:ascii="Times New Roman" w:hAnsi="Times New Roman" w:cs="Times New Roman"/>
           <w:b/>
           <w:bCs/>
+          <w:noProof/>
           <w:sz w:val="24"/>
           <w:szCs w:val="24"/>
         </w:rPr>
@@ -32419,6 +32482,7 @@
           <w:rFonts w:ascii="Times New Roman" w:hAnsi="Times New Roman" w:cs="Times New Roman"/>
           <w:b/>
           <w:bCs/>
+          <w:noProof/>
           <w:sz w:val="24"/>
           <w:szCs w:val="24"/>
         </w:rPr>
@@ -36408,6 +36472,7 @@
           <w:rFonts w:ascii="Times New Roman" w:hAnsi="Times New Roman" w:cs="Times New Roman"/>
           <w:b/>
           <w:bCs/>
+          <w:noProof/>
           <w:sz w:val="24"/>
           <w:szCs w:val="24"/>
         </w:rPr>

</xml_diff>